<commit_message>
Corrected IRIS to XFIR in additional documents
</commit_message>
<xml_diff>
--- a/documents/IBM X-Force IR Chain of Custody - Mulitple Items.docx
+++ b/documents/IBM X-Force IR Chain of Custody - Mulitple Items.docx
@@ -1,6 +1,6 @@
 
 <file path=word/document.xml><?xml version="1.0" encoding="utf-8"?>
-<w:document xmlns:wpc="http://schemas.microsoft.com/office/word/2010/wordprocessingCanvas" xmlns:cx="http://schemas.microsoft.com/office/drawing/2014/chartex" xmlns:cx1="http://schemas.microsoft.com/office/drawing/2015/9/8/chartex" xmlns:cx2="http://schemas.microsoft.com/office/drawing/2015/10/21/chartex" xmlns:cx3="http://schemas.microsoft.com/office/drawing/2016/5/9/chartex" xmlns:cx4="http://schemas.microsoft.com/office/drawing/2016/5/10/chartex" xmlns:cx5="http://schemas.microsoft.com/office/drawing/2016/5/11/chartex" xmlns:cx6="http://schemas.microsoft.com/office/drawing/2016/5/12/chartex" xmlns:cx7="http://schemas.microsoft.com/office/drawing/2016/5/13/chartex" xmlns:cx8="http://schemas.microsoft.com/office/drawing/2016/5/14/chartex" xmlns:mc="http://schemas.openxmlformats.org/markup-compatibility/2006" xmlns:aink="http://schemas.microsoft.com/office/drawing/2016/ink" xmlns:am3d="http://schemas.microsoft.com/office/drawing/2017/model3d" xmlns:o="urn:schemas-microsoft-com:office:office" xmlns:r="http://schemas.openxmlformats.org/officeDocument/2006/relationships" xmlns:m="http://schemas.openxmlformats.org/officeDocument/2006/math" xmlns:v="urn:schemas-microsoft-com:vml" xmlns:wp14="http://schemas.microsoft.com/office/word/2010/wordprocessingDrawing" xmlns:wp="http://schemas.openxmlformats.org/drawingml/2006/wordprocessingDrawing" xmlns:w10="urn:schemas-microsoft-com:office:word" xmlns:w="http://schemas.openxmlformats.org/wordprocessingml/2006/main" xmlns:w14="http://schemas.microsoft.com/office/word/2010/wordml" xmlns:w15="http://schemas.microsoft.com/office/word/2012/wordml" xmlns:w16cid="http://schemas.microsoft.com/office/word/2016/wordml/cid" xmlns:w16se="http://schemas.microsoft.com/office/word/2015/wordml/symex" xmlns:wpg="http://schemas.microsoft.com/office/word/2010/wordprocessingGroup" xmlns:wpi="http://schemas.microsoft.com/office/word/2010/wordprocessingInk" xmlns:wne="http://schemas.microsoft.com/office/word/2006/wordml" xmlns:wps="http://schemas.microsoft.com/office/word/2010/wordprocessingShape" mc:Ignorable="w14 w15 w16se w16cid wp14">
+<w:document xmlns:wpc="http://schemas.microsoft.com/office/word/2010/wordprocessingCanvas" xmlns:cx="http://schemas.microsoft.com/office/drawing/2014/chartex" xmlns:cx1="http://schemas.microsoft.com/office/drawing/2015/9/8/chartex" xmlns:cx2="http://schemas.microsoft.com/office/drawing/2015/10/21/chartex" xmlns:cx3="http://schemas.microsoft.com/office/drawing/2016/5/9/chartex" xmlns:cx4="http://schemas.microsoft.com/office/drawing/2016/5/10/chartex" xmlns:cx5="http://schemas.microsoft.com/office/drawing/2016/5/11/chartex" xmlns:cx6="http://schemas.microsoft.com/office/drawing/2016/5/12/chartex" xmlns:cx7="http://schemas.microsoft.com/office/drawing/2016/5/13/chartex" xmlns:cx8="http://schemas.microsoft.com/office/drawing/2016/5/14/chartex" xmlns:mc="http://schemas.openxmlformats.org/markup-compatibility/2006" xmlns:aink="http://schemas.microsoft.com/office/drawing/2016/ink" xmlns:am3d="http://schemas.microsoft.com/office/drawing/2017/model3d" xmlns:o="urn:schemas-microsoft-com:office:office" xmlns:r="http://schemas.openxmlformats.org/officeDocument/2006/relationships" xmlns:m="http://schemas.openxmlformats.org/officeDocument/2006/math" xmlns:v="urn:schemas-microsoft-com:vml" xmlns:wp14="http://schemas.microsoft.com/office/word/2010/wordprocessingDrawing" xmlns:wp="http://schemas.openxmlformats.org/drawingml/2006/wordprocessingDrawing" xmlns:w10="urn:schemas-microsoft-com:office:word" xmlns:w="http://schemas.openxmlformats.org/wordprocessingml/2006/main" xmlns:w14="http://schemas.microsoft.com/office/word/2010/wordml" xmlns:w15="http://schemas.microsoft.com/office/word/2012/wordml" xmlns:w16cex="http://schemas.microsoft.com/office/word/2018/wordml/cex" xmlns:w16cid="http://schemas.microsoft.com/office/word/2016/wordml/cid" xmlns:w16="http://schemas.microsoft.com/office/word/2018/wordml" xmlns:w16sdtdh="http://schemas.microsoft.com/office/word/2020/wordml/sdtdatahash" xmlns:w16se="http://schemas.microsoft.com/office/word/2015/wordml/symex" xmlns:wpg="http://schemas.microsoft.com/office/word/2010/wordprocessingGroup" xmlns:wpi="http://schemas.microsoft.com/office/word/2010/wordprocessingInk" xmlns:wne="http://schemas.microsoft.com/office/word/2006/wordml" xmlns:wps="http://schemas.microsoft.com/office/word/2010/wordprocessingShape" mc:Ignorable="w14 w15 w16se w16cid w16 w16cex w16sdtdh wp14">
   <w:body>
     <w:tbl>
       <w:tblPr>
@@ -50,8 +50,6 @@
                 <w:b/>
               </w:rPr>
             </w:pPr>
-            <w:bookmarkStart w:id="0" w:name="_GoBack"/>
-            <w:bookmarkEnd w:id="0"/>
             <w:r>
               <w:rPr>
                 <w:rFonts w:ascii="IBM Plex Sans" w:hAnsi="IBM Plex Sans" w:cs="Arial"/>
@@ -1949,7 +1947,6 @@
                 <w:sz w:val="18"/>
                 <w:szCs w:val="18"/>
               </w:rPr>
-              <w:lastRenderedPageBreak/>
               <w:t>Media ID</w:t>
             </w:r>
           </w:p>
@@ -4376,7 +4373,7 @@
 </file>
 
 <file path=word/endnotes.xml><?xml version="1.0" encoding="utf-8"?>
-<w:endnotes xmlns:wpc="http://schemas.microsoft.com/office/word/2010/wordprocessingCanvas" xmlns:cx="http://schemas.microsoft.com/office/drawing/2014/chartex" xmlns:cx1="http://schemas.microsoft.com/office/drawing/2015/9/8/chartex" xmlns:cx2="http://schemas.microsoft.com/office/drawing/2015/10/21/chartex" xmlns:cx3="http://schemas.microsoft.com/office/drawing/2016/5/9/chartex" xmlns:cx4="http://schemas.microsoft.com/office/drawing/2016/5/10/chartex" xmlns:cx5="http://schemas.microsoft.com/office/drawing/2016/5/11/chartex" xmlns:cx6="http://schemas.microsoft.com/office/drawing/2016/5/12/chartex" xmlns:cx7="http://schemas.microsoft.com/office/drawing/2016/5/13/chartex" xmlns:cx8="http://schemas.microsoft.com/office/drawing/2016/5/14/chartex" xmlns:mc="http://schemas.openxmlformats.org/markup-compatibility/2006" xmlns:aink="http://schemas.microsoft.com/office/drawing/2016/ink" xmlns:am3d="http://schemas.microsoft.com/office/drawing/2017/model3d" xmlns:o="urn:schemas-microsoft-com:office:office" xmlns:r="http://schemas.openxmlformats.org/officeDocument/2006/relationships" xmlns:m="http://schemas.openxmlformats.org/officeDocument/2006/math" xmlns:v="urn:schemas-microsoft-com:vml" xmlns:wp14="http://schemas.microsoft.com/office/word/2010/wordprocessingDrawing" xmlns:wp="http://schemas.openxmlformats.org/drawingml/2006/wordprocessingDrawing" xmlns:w10="urn:schemas-microsoft-com:office:word" xmlns:w="http://schemas.openxmlformats.org/wordprocessingml/2006/main" xmlns:w14="http://schemas.microsoft.com/office/word/2010/wordml" xmlns:w15="http://schemas.microsoft.com/office/word/2012/wordml" xmlns:w16cid="http://schemas.microsoft.com/office/word/2016/wordml/cid" xmlns:w16se="http://schemas.microsoft.com/office/word/2015/wordml/symex" xmlns:wpg="http://schemas.microsoft.com/office/word/2010/wordprocessingGroup" xmlns:wpi="http://schemas.microsoft.com/office/word/2010/wordprocessingInk" xmlns:wne="http://schemas.microsoft.com/office/word/2006/wordml" xmlns:wps="http://schemas.microsoft.com/office/word/2010/wordprocessingShape" mc:Ignorable="w14 w15 w16se w16cid wp14">
+<w:endnotes xmlns:wpc="http://schemas.microsoft.com/office/word/2010/wordprocessingCanvas" xmlns:cx="http://schemas.microsoft.com/office/drawing/2014/chartex" xmlns:cx1="http://schemas.microsoft.com/office/drawing/2015/9/8/chartex" xmlns:cx2="http://schemas.microsoft.com/office/drawing/2015/10/21/chartex" xmlns:cx3="http://schemas.microsoft.com/office/drawing/2016/5/9/chartex" xmlns:cx4="http://schemas.microsoft.com/office/drawing/2016/5/10/chartex" xmlns:cx5="http://schemas.microsoft.com/office/drawing/2016/5/11/chartex" xmlns:cx6="http://schemas.microsoft.com/office/drawing/2016/5/12/chartex" xmlns:cx7="http://schemas.microsoft.com/office/drawing/2016/5/13/chartex" xmlns:cx8="http://schemas.microsoft.com/office/drawing/2016/5/14/chartex" xmlns:mc="http://schemas.openxmlformats.org/markup-compatibility/2006" xmlns:aink="http://schemas.microsoft.com/office/drawing/2016/ink" xmlns:am3d="http://schemas.microsoft.com/office/drawing/2017/model3d" xmlns:o="urn:schemas-microsoft-com:office:office" xmlns:r="http://schemas.openxmlformats.org/officeDocument/2006/relationships" xmlns:m="http://schemas.openxmlformats.org/officeDocument/2006/math" xmlns:v="urn:schemas-microsoft-com:vml" xmlns:wp14="http://schemas.microsoft.com/office/word/2010/wordprocessingDrawing" xmlns:wp="http://schemas.openxmlformats.org/drawingml/2006/wordprocessingDrawing" xmlns:w10="urn:schemas-microsoft-com:office:word" xmlns:w="http://schemas.openxmlformats.org/wordprocessingml/2006/main" xmlns:w14="http://schemas.microsoft.com/office/word/2010/wordml" xmlns:w15="http://schemas.microsoft.com/office/word/2012/wordml" xmlns:w16cex="http://schemas.microsoft.com/office/word/2018/wordml/cex" xmlns:w16cid="http://schemas.microsoft.com/office/word/2016/wordml/cid" xmlns:w16="http://schemas.microsoft.com/office/word/2018/wordml" xmlns:w16sdtdh="http://schemas.microsoft.com/office/word/2020/wordml/sdtdatahash" xmlns:w16se="http://schemas.microsoft.com/office/word/2015/wordml/symex" xmlns:wpg="http://schemas.microsoft.com/office/word/2010/wordprocessingGroup" xmlns:wpi="http://schemas.microsoft.com/office/word/2010/wordprocessingInk" xmlns:wne="http://schemas.microsoft.com/office/word/2006/wordml" xmlns:wps="http://schemas.microsoft.com/office/word/2010/wordprocessingShape" mc:Ignorable="w14 w15 w16se w16cid w16 w16cex w16sdtdh wp14">
   <w:endnote w:type="separator" w:id="-1">
     <w:p>
       <w:r>
@@ -4395,7 +4392,7 @@
 </file>
 
 <file path=word/footer1.xml><?xml version="1.0" encoding="utf-8"?>
-<w:ftr xmlns:wpc="http://schemas.microsoft.com/office/word/2010/wordprocessingCanvas" xmlns:cx="http://schemas.microsoft.com/office/drawing/2014/chartex" xmlns:cx1="http://schemas.microsoft.com/office/drawing/2015/9/8/chartex" xmlns:cx2="http://schemas.microsoft.com/office/drawing/2015/10/21/chartex" xmlns:cx3="http://schemas.microsoft.com/office/drawing/2016/5/9/chartex" xmlns:cx4="http://schemas.microsoft.com/office/drawing/2016/5/10/chartex" xmlns:cx5="http://schemas.microsoft.com/office/drawing/2016/5/11/chartex" xmlns:cx6="http://schemas.microsoft.com/office/drawing/2016/5/12/chartex" xmlns:cx7="http://schemas.microsoft.com/office/drawing/2016/5/13/chartex" xmlns:cx8="http://schemas.microsoft.com/office/drawing/2016/5/14/chartex" xmlns:mc="http://schemas.openxmlformats.org/markup-compatibility/2006" xmlns:aink="http://schemas.microsoft.com/office/drawing/2016/ink" xmlns:am3d="http://schemas.microsoft.com/office/drawing/2017/model3d" xmlns:o="urn:schemas-microsoft-com:office:office" xmlns:r="http://schemas.openxmlformats.org/officeDocument/2006/relationships" xmlns:m="http://schemas.openxmlformats.org/officeDocument/2006/math" xmlns:v="urn:schemas-microsoft-com:vml" xmlns:wp14="http://schemas.microsoft.com/office/word/2010/wordprocessingDrawing" xmlns:wp="http://schemas.openxmlformats.org/drawingml/2006/wordprocessingDrawing" xmlns:w10="urn:schemas-microsoft-com:office:word" xmlns:w="http://schemas.openxmlformats.org/wordprocessingml/2006/main" xmlns:w14="http://schemas.microsoft.com/office/word/2010/wordml" xmlns:w15="http://schemas.microsoft.com/office/word/2012/wordml" xmlns:w16cid="http://schemas.microsoft.com/office/word/2016/wordml/cid" xmlns:w16se="http://schemas.microsoft.com/office/word/2015/wordml/symex" xmlns:wpg="http://schemas.microsoft.com/office/word/2010/wordprocessingGroup" xmlns:wpi="http://schemas.microsoft.com/office/word/2010/wordprocessingInk" xmlns:wne="http://schemas.microsoft.com/office/word/2006/wordml" xmlns:wps="http://schemas.microsoft.com/office/word/2010/wordprocessingShape" mc:Ignorable="w14 w15 w16se w16cid wp14">
+<w:ftr xmlns:wpc="http://schemas.microsoft.com/office/word/2010/wordprocessingCanvas" xmlns:cx="http://schemas.microsoft.com/office/drawing/2014/chartex" xmlns:cx1="http://schemas.microsoft.com/office/drawing/2015/9/8/chartex" xmlns:cx2="http://schemas.microsoft.com/office/drawing/2015/10/21/chartex" xmlns:cx3="http://schemas.microsoft.com/office/drawing/2016/5/9/chartex" xmlns:cx4="http://schemas.microsoft.com/office/drawing/2016/5/10/chartex" xmlns:cx5="http://schemas.microsoft.com/office/drawing/2016/5/11/chartex" xmlns:cx6="http://schemas.microsoft.com/office/drawing/2016/5/12/chartex" xmlns:cx7="http://schemas.microsoft.com/office/drawing/2016/5/13/chartex" xmlns:cx8="http://schemas.microsoft.com/office/drawing/2016/5/14/chartex" xmlns:mc="http://schemas.openxmlformats.org/markup-compatibility/2006" xmlns:aink="http://schemas.microsoft.com/office/drawing/2016/ink" xmlns:am3d="http://schemas.microsoft.com/office/drawing/2017/model3d" xmlns:o="urn:schemas-microsoft-com:office:office" xmlns:r="http://schemas.openxmlformats.org/officeDocument/2006/relationships" xmlns:m="http://schemas.openxmlformats.org/officeDocument/2006/math" xmlns:v="urn:schemas-microsoft-com:vml" xmlns:wp14="http://schemas.microsoft.com/office/word/2010/wordprocessingDrawing" xmlns:wp="http://schemas.openxmlformats.org/drawingml/2006/wordprocessingDrawing" xmlns:w10="urn:schemas-microsoft-com:office:word" xmlns:w="http://schemas.openxmlformats.org/wordprocessingml/2006/main" xmlns:w14="http://schemas.microsoft.com/office/word/2010/wordml" xmlns:w15="http://schemas.microsoft.com/office/word/2012/wordml" xmlns:w16cex="http://schemas.microsoft.com/office/word/2018/wordml/cex" xmlns:w16cid="http://schemas.microsoft.com/office/word/2016/wordml/cid" xmlns:w16="http://schemas.microsoft.com/office/word/2018/wordml" xmlns:w16sdtdh="http://schemas.microsoft.com/office/word/2020/wordml/sdtdatahash" xmlns:w16se="http://schemas.microsoft.com/office/word/2015/wordml/symex" xmlns:wpg="http://schemas.microsoft.com/office/word/2010/wordprocessingGroup" xmlns:wpi="http://schemas.microsoft.com/office/word/2010/wordprocessingInk" xmlns:wne="http://schemas.microsoft.com/office/word/2006/wordml" xmlns:wps="http://schemas.microsoft.com/office/word/2010/wordprocessingShape" mc:Ignorable="w14 w15 w16se w16cid w16 w16cex w16sdtdh wp14">
   <w:p>
     <w:pPr>
       <w:pStyle w:val="Header"/>
@@ -4449,7 +4446,7 @@
 </file>
 
 <file path=word/footnotes.xml><?xml version="1.0" encoding="utf-8"?>
-<w:footnotes xmlns:wpc="http://schemas.microsoft.com/office/word/2010/wordprocessingCanvas" xmlns:cx="http://schemas.microsoft.com/office/drawing/2014/chartex" xmlns:cx1="http://schemas.microsoft.com/office/drawing/2015/9/8/chartex" xmlns:cx2="http://schemas.microsoft.com/office/drawing/2015/10/21/chartex" xmlns:cx3="http://schemas.microsoft.com/office/drawing/2016/5/9/chartex" xmlns:cx4="http://schemas.microsoft.com/office/drawing/2016/5/10/chartex" xmlns:cx5="http://schemas.microsoft.com/office/drawing/2016/5/11/chartex" xmlns:cx6="http://schemas.microsoft.com/office/drawing/2016/5/12/chartex" xmlns:cx7="http://schemas.microsoft.com/office/drawing/2016/5/13/chartex" xmlns:cx8="http://schemas.microsoft.com/office/drawing/2016/5/14/chartex" xmlns:mc="http://schemas.openxmlformats.org/markup-compatibility/2006" xmlns:aink="http://schemas.microsoft.com/office/drawing/2016/ink" xmlns:am3d="http://schemas.microsoft.com/office/drawing/2017/model3d" xmlns:o="urn:schemas-microsoft-com:office:office" xmlns:r="http://schemas.openxmlformats.org/officeDocument/2006/relationships" xmlns:m="http://schemas.openxmlformats.org/officeDocument/2006/math" xmlns:v="urn:schemas-microsoft-com:vml" xmlns:wp14="http://schemas.microsoft.com/office/word/2010/wordprocessingDrawing" xmlns:wp="http://schemas.openxmlformats.org/drawingml/2006/wordprocessingDrawing" xmlns:w10="urn:schemas-microsoft-com:office:word" xmlns:w="http://schemas.openxmlformats.org/wordprocessingml/2006/main" xmlns:w14="http://schemas.microsoft.com/office/word/2010/wordml" xmlns:w15="http://schemas.microsoft.com/office/word/2012/wordml" xmlns:w16cid="http://schemas.microsoft.com/office/word/2016/wordml/cid" xmlns:w16se="http://schemas.microsoft.com/office/word/2015/wordml/symex" xmlns:wpg="http://schemas.microsoft.com/office/word/2010/wordprocessingGroup" xmlns:wpi="http://schemas.microsoft.com/office/word/2010/wordprocessingInk" xmlns:wne="http://schemas.microsoft.com/office/word/2006/wordml" xmlns:wps="http://schemas.microsoft.com/office/word/2010/wordprocessingShape" mc:Ignorable="w14 w15 w16se w16cid wp14">
+<w:footnotes xmlns:wpc="http://schemas.microsoft.com/office/word/2010/wordprocessingCanvas" xmlns:cx="http://schemas.microsoft.com/office/drawing/2014/chartex" xmlns:cx1="http://schemas.microsoft.com/office/drawing/2015/9/8/chartex" xmlns:cx2="http://schemas.microsoft.com/office/drawing/2015/10/21/chartex" xmlns:cx3="http://schemas.microsoft.com/office/drawing/2016/5/9/chartex" xmlns:cx4="http://schemas.microsoft.com/office/drawing/2016/5/10/chartex" xmlns:cx5="http://schemas.microsoft.com/office/drawing/2016/5/11/chartex" xmlns:cx6="http://schemas.microsoft.com/office/drawing/2016/5/12/chartex" xmlns:cx7="http://schemas.microsoft.com/office/drawing/2016/5/13/chartex" xmlns:cx8="http://schemas.microsoft.com/office/drawing/2016/5/14/chartex" xmlns:mc="http://schemas.openxmlformats.org/markup-compatibility/2006" xmlns:aink="http://schemas.microsoft.com/office/drawing/2016/ink" xmlns:am3d="http://schemas.microsoft.com/office/drawing/2017/model3d" xmlns:o="urn:schemas-microsoft-com:office:office" xmlns:r="http://schemas.openxmlformats.org/officeDocument/2006/relationships" xmlns:m="http://schemas.openxmlformats.org/officeDocument/2006/math" xmlns:v="urn:schemas-microsoft-com:vml" xmlns:wp14="http://schemas.microsoft.com/office/word/2010/wordprocessingDrawing" xmlns:wp="http://schemas.openxmlformats.org/drawingml/2006/wordprocessingDrawing" xmlns:w10="urn:schemas-microsoft-com:office:word" xmlns:w="http://schemas.openxmlformats.org/wordprocessingml/2006/main" xmlns:w14="http://schemas.microsoft.com/office/word/2010/wordml" xmlns:w15="http://schemas.microsoft.com/office/word/2012/wordml" xmlns:w16cex="http://schemas.microsoft.com/office/word/2018/wordml/cex" xmlns:w16cid="http://schemas.microsoft.com/office/word/2016/wordml/cid" xmlns:w16="http://schemas.microsoft.com/office/word/2018/wordml" xmlns:w16sdtdh="http://schemas.microsoft.com/office/word/2020/wordml/sdtdatahash" xmlns:w16se="http://schemas.microsoft.com/office/word/2015/wordml/symex" xmlns:wpg="http://schemas.microsoft.com/office/word/2010/wordprocessingGroup" xmlns:wpi="http://schemas.microsoft.com/office/word/2010/wordprocessingInk" xmlns:wne="http://schemas.microsoft.com/office/word/2006/wordml" xmlns:wps="http://schemas.microsoft.com/office/word/2010/wordprocessingShape" mc:Ignorable="w14 w15 w16se w16cid w16 w16cex w16sdtdh wp14">
   <w:footnote w:type="separator" w:id="-1">
     <w:p>
       <w:r>
@@ -4468,7 +4465,7 @@
 </file>
 
 <file path=word/header1.xml><?xml version="1.0" encoding="utf-8"?>
-<w:hdr xmlns:wpc="http://schemas.microsoft.com/office/word/2010/wordprocessingCanvas" xmlns:cx="http://schemas.microsoft.com/office/drawing/2014/chartex" xmlns:cx1="http://schemas.microsoft.com/office/drawing/2015/9/8/chartex" xmlns:cx2="http://schemas.microsoft.com/office/drawing/2015/10/21/chartex" xmlns:cx3="http://schemas.microsoft.com/office/drawing/2016/5/9/chartex" xmlns:cx4="http://schemas.microsoft.com/office/drawing/2016/5/10/chartex" xmlns:cx5="http://schemas.microsoft.com/office/drawing/2016/5/11/chartex" xmlns:cx6="http://schemas.microsoft.com/office/drawing/2016/5/12/chartex" xmlns:cx7="http://schemas.microsoft.com/office/drawing/2016/5/13/chartex" xmlns:cx8="http://schemas.microsoft.com/office/drawing/2016/5/14/chartex" xmlns:mc="http://schemas.openxmlformats.org/markup-compatibility/2006" xmlns:aink="http://schemas.microsoft.com/office/drawing/2016/ink" xmlns:am3d="http://schemas.microsoft.com/office/drawing/2017/model3d" xmlns:o="urn:schemas-microsoft-com:office:office" xmlns:r="http://schemas.openxmlformats.org/officeDocument/2006/relationships" xmlns:m="http://schemas.openxmlformats.org/officeDocument/2006/math" xmlns:v="urn:schemas-microsoft-com:vml" xmlns:wp14="http://schemas.microsoft.com/office/word/2010/wordprocessingDrawing" xmlns:wp="http://schemas.openxmlformats.org/drawingml/2006/wordprocessingDrawing" xmlns:w10="urn:schemas-microsoft-com:office:word" xmlns:w="http://schemas.openxmlformats.org/wordprocessingml/2006/main" xmlns:w14="http://schemas.microsoft.com/office/word/2010/wordml" xmlns:w15="http://schemas.microsoft.com/office/word/2012/wordml" xmlns:w16cid="http://schemas.microsoft.com/office/word/2016/wordml/cid" xmlns:w16se="http://schemas.microsoft.com/office/word/2015/wordml/symex" xmlns:wpg="http://schemas.microsoft.com/office/word/2010/wordprocessingGroup" xmlns:wpi="http://schemas.microsoft.com/office/word/2010/wordprocessingInk" xmlns:wne="http://schemas.microsoft.com/office/word/2006/wordml" xmlns:wps="http://schemas.microsoft.com/office/word/2010/wordprocessingShape" mc:Ignorable="w14 w15 w16se w16cid wp14">
+<w:hdr xmlns:wpc="http://schemas.microsoft.com/office/word/2010/wordprocessingCanvas" xmlns:cx="http://schemas.microsoft.com/office/drawing/2014/chartex" xmlns:cx1="http://schemas.microsoft.com/office/drawing/2015/9/8/chartex" xmlns:cx2="http://schemas.microsoft.com/office/drawing/2015/10/21/chartex" xmlns:cx3="http://schemas.microsoft.com/office/drawing/2016/5/9/chartex" xmlns:cx4="http://schemas.microsoft.com/office/drawing/2016/5/10/chartex" xmlns:cx5="http://schemas.microsoft.com/office/drawing/2016/5/11/chartex" xmlns:cx6="http://schemas.microsoft.com/office/drawing/2016/5/12/chartex" xmlns:cx7="http://schemas.microsoft.com/office/drawing/2016/5/13/chartex" xmlns:cx8="http://schemas.microsoft.com/office/drawing/2016/5/14/chartex" xmlns:mc="http://schemas.openxmlformats.org/markup-compatibility/2006" xmlns:aink="http://schemas.microsoft.com/office/drawing/2016/ink" xmlns:am3d="http://schemas.microsoft.com/office/drawing/2017/model3d" xmlns:o="urn:schemas-microsoft-com:office:office" xmlns:r="http://schemas.openxmlformats.org/officeDocument/2006/relationships" xmlns:m="http://schemas.openxmlformats.org/officeDocument/2006/math" xmlns:v="urn:schemas-microsoft-com:vml" xmlns:wp14="http://schemas.microsoft.com/office/word/2010/wordprocessingDrawing" xmlns:wp="http://schemas.openxmlformats.org/drawingml/2006/wordprocessingDrawing" xmlns:w10="urn:schemas-microsoft-com:office:word" xmlns:w="http://schemas.openxmlformats.org/wordprocessingml/2006/main" xmlns:w14="http://schemas.microsoft.com/office/word/2010/wordml" xmlns:w15="http://schemas.microsoft.com/office/word/2012/wordml" xmlns:w16cex="http://schemas.microsoft.com/office/word/2018/wordml/cex" xmlns:w16cid="http://schemas.microsoft.com/office/word/2016/wordml/cid" xmlns:w16="http://schemas.microsoft.com/office/word/2018/wordml" xmlns:w16sdtdh="http://schemas.microsoft.com/office/word/2020/wordml/sdtdatahash" xmlns:w16se="http://schemas.microsoft.com/office/word/2015/wordml/symex" xmlns:wpg="http://schemas.microsoft.com/office/word/2010/wordprocessingGroup" xmlns:wpi="http://schemas.microsoft.com/office/word/2010/wordprocessingInk" xmlns:wne="http://schemas.microsoft.com/office/word/2006/wordml" xmlns:wps="http://schemas.microsoft.com/office/word/2010/wordprocessingShape" mc:Ignorable="w14 w15 w16se w16cid w16 w16cex w16sdtdh wp14">
   <w:p>
     <w:pPr>
       <w:pStyle w:val="Header"/>
@@ -4510,34 +4507,44 @@
           </w:pPr>
           <w:r>
             <w:rPr>
-              <w:rFonts w:ascii="IBM Plex Sans" w:eastAsia="Times New Roman" w:hAnsi="IBM Plex Sans" w:cs="Times New Roman"/>
-              <w:noProof/>
+              <w:rFonts w:ascii="IBM Plex Sans" w:eastAsia="Times New Roman" w:hAnsi="IBM Plex Sans" w:cs="Arial"/>
+              <w:b/>
             </w:rPr>
-            <w:object w:dxaOrig="16840" w:dyaOrig="3560" w14:anchorId="0D6D6053">
-              <v:shapetype id="_x0000_t75" coordsize="21600,21600" o:spt="75" o:preferrelative="t" path="m@4@5l@4@11@9@11@9@5xe" filled="f" stroked="f">
-                <v:stroke joinstyle="miter"/>
-                <v:formulas>
-                  <v:f eqn="if lineDrawn pixelLineWidth 0"/>
-                  <v:f eqn="sum @0 1 0"/>
-                  <v:f eqn="sum 0 0 @1"/>
-                  <v:f eqn="prod @2 1 2"/>
-                  <v:f eqn="prod @3 21600 pixelWidth"/>
-                  <v:f eqn="prod @3 21600 pixelHeight"/>
-                  <v:f eqn="sum @0 0 1"/>
-                  <v:f eqn="prod @6 1 2"/>
-                  <v:f eqn="prod @7 21600 pixelWidth"/>
-                  <v:f eqn="sum @8 21600 0"/>
-                  <v:f eqn="prod @7 21600 pixelHeight"/>
-                  <v:f eqn="sum @10 21600 0"/>
-                </v:formulas>
-                <v:path o:extrusionok="f" gradientshapeok="t" o:connecttype="rect"/>
-                <o:lock v:ext="edit" aspectratio="t"/>
-              </v:shapetype>
-              <v:shape id="_x0000_i1025" type="#_x0000_t75" alt="" style="width:111pt;height:22.5pt;mso-width-percent:0;mso-height-percent:0;mso-width-percent:0;mso-height-percent:0">
-                <v:imagedata r:id="rId1" o:title=""/>
-              </v:shape>
-              <o:OLEObject Type="Embed" ProgID="PBrush" ShapeID="_x0000_i1025" DrawAspect="Content" ObjectID="_1621216775" r:id="rId2"/>
-            </w:object>
+            <w:drawing>
+              <wp:inline distT="0" distB="0" distL="0" distR="0" wp14:anchorId="6F7CE56F" wp14:editId="257AD434">
+                <wp:extent cx="1417320" cy="448310"/>
+                <wp:effectExtent l="0" t="0" r="5080" b="0"/>
+                <wp:docPr id="1" name="Picture 1"/>
+                <wp:cNvGraphicFramePr>
+                  <a:graphicFrameLocks xmlns:a="http://schemas.openxmlformats.org/drawingml/2006/main" noChangeAspect="1"/>
+                </wp:cNvGraphicFramePr>
+                <a:graphic xmlns:a="http://schemas.openxmlformats.org/drawingml/2006/main">
+                  <a:graphicData uri="http://schemas.openxmlformats.org/drawingml/2006/picture">
+                    <pic:pic xmlns:pic="http://schemas.openxmlformats.org/drawingml/2006/picture">
+                      <pic:nvPicPr>
+                        <pic:cNvPr id="1" name=""/>
+                        <pic:cNvPicPr/>
+                      </pic:nvPicPr>
+                      <pic:blipFill>
+                        <a:blip r:embed="rId1"/>
+                        <a:stretch>
+                          <a:fillRect/>
+                        </a:stretch>
+                      </pic:blipFill>
+                      <pic:spPr>
+                        <a:xfrm>
+                          <a:off x="0" y="0"/>
+                          <a:ext cx="1417320" cy="448310"/>
+                        </a:xfrm>
+                        <a:prstGeom prst="rect">
+                          <a:avLst/>
+                        </a:prstGeom>
+                      </pic:spPr>
+                    </pic:pic>
+                  </a:graphicData>
+                </a:graphic>
+              </wp:inline>
+            </w:drawing>
           </w:r>
         </w:p>
       </w:tc>
@@ -4626,7 +4633,7 @@
 </file>
 
 <file path=word/styles.xml><?xml version="1.0" encoding="utf-8"?>
-<w:styles xmlns:mc="http://schemas.openxmlformats.org/markup-compatibility/2006" xmlns:r="http://schemas.openxmlformats.org/officeDocument/2006/relationships" xmlns:w="http://schemas.openxmlformats.org/wordprocessingml/2006/main" xmlns:w14="http://schemas.microsoft.com/office/word/2010/wordml" xmlns:w15="http://schemas.microsoft.com/office/word/2012/wordml" xmlns:w16cid="http://schemas.microsoft.com/office/word/2016/wordml/cid" xmlns:w16se="http://schemas.microsoft.com/office/word/2015/wordml/symex" mc:Ignorable="w14 w15 w16se w16cid">
+<w:styles xmlns:mc="http://schemas.openxmlformats.org/markup-compatibility/2006" xmlns:r="http://schemas.openxmlformats.org/officeDocument/2006/relationships" xmlns:w="http://schemas.openxmlformats.org/wordprocessingml/2006/main" xmlns:w14="http://schemas.microsoft.com/office/word/2010/wordml" xmlns:w15="http://schemas.microsoft.com/office/word/2012/wordml" xmlns:w16cex="http://schemas.microsoft.com/office/word/2018/wordml/cex" xmlns:w16cid="http://schemas.microsoft.com/office/word/2016/wordml/cid" xmlns:w16="http://schemas.microsoft.com/office/word/2018/wordml" xmlns:w16sdtdh="http://schemas.microsoft.com/office/word/2020/wordml/sdtdatahash" xmlns:w16se="http://schemas.microsoft.com/office/word/2015/wordml/symex" mc:Ignorable="w14 w15 w16se w16cid w16 w16cex w16sdtdh">
   <w:docDefaults>
     <w:rPrDefault>
       <w:rPr>

</xml_diff>